<commit_message>
Fixed issue with modify to past defect, added screenshots for final report
</commit_message>
<xml_diff>
--- a/doc/software_req_specs.docx
+++ b/doc/software_req_specs.docx
@@ -1555,17 +1555,7 @@
               <w:sz w:val="20"/>
               <w:szCs w:val="20"/>
             </w:rPr>
-            <w:t>Definitions, Acronyms and Abbre</w:t>
-          </w:r>
-          <w:r>
-            <w:rPr>
-              <w:rFonts w:ascii="Arial" w:eastAsia="Arial" w:hAnsi="Arial" w:cs="Arial"/>
-              <w:smallCaps/>
-              <w:color w:val="000000"/>
-              <w:sz w:val="20"/>
-              <w:szCs w:val="20"/>
-            </w:rPr>
-            <w:t>viations</w:t>
+            <w:t>Definitions, Acronyms and Abbreviations</w:t>
           </w:r>
           <w:r>
             <w:rPr>
@@ -2693,17 +2683,7 @@
               <w:sz w:val="20"/>
               <w:szCs w:val="20"/>
             </w:rPr>
-            <w:t>Behavior</w:t>
-          </w:r>
-          <w:r>
-            <w:rPr>
-              <w:rFonts w:ascii="Arial" w:eastAsia="Arial" w:hAnsi="Arial" w:cs="Arial"/>
-              <w:smallCaps/>
-              <w:color w:val="000000"/>
-              <w:sz w:val="20"/>
-              <w:szCs w:val="20"/>
-            </w:rPr>
-            <w:t xml:space="preserve"> Requirements</w:t>
+            <w:t>Behavior Requirements</w:t>
           </w:r>
           <w:r>
             <w:rPr>
@@ -2947,17 +2927,7 @@
               <w:sz w:val="20"/>
               <w:szCs w:val="20"/>
             </w:rPr>
-            <w:t>Safety and Security</w:t>
-          </w:r>
-          <w:r>
-            <w:rPr>
-              <w:rFonts w:ascii="Arial" w:eastAsia="Arial" w:hAnsi="Arial" w:cs="Arial"/>
-              <w:smallCaps/>
-              <w:color w:val="000000"/>
-              <w:sz w:val="20"/>
-              <w:szCs w:val="20"/>
-            </w:rPr>
-            <w:t xml:space="preserve"> Requirements</w:t>
+            <w:t>Safety and Security Requirements</w:t>
           </w:r>
           <w:r>
             <w:rPr>
@@ -3766,10 +3736,7 @@
     <w:p/>
     <w:p/>
     <w:p/>
-    <w:p>
-      <w:bookmarkStart w:id="3" w:name="_GoBack"/>
-      <w:bookmarkEnd w:id="3"/>
-    </w:p>
+    <w:p/>
     <w:p>
       <w:pPr>
         <w:pStyle w:val="Heading1"/>
@@ -3791,8 +3758,8 @@
           <w:color w:val="FFFFFF"/>
         </w:rPr>
       </w:pPr>
-      <w:bookmarkStart w:id="4" w:name="_2et92p0" w:colFirst="0" w:colLast="0"/>
-      <w:bookmarkEnd w:id="4"/>
+      <w:bookmarkStart w:id="3" w:name="_2et92p0" w:colFirst="0" w:colLast="0"/>
+      <w:bookmarkEnd w:id="3"/>
       <w:r>
         <w:rPr>
           <w:rFonts w:ascii="Arial" w:eastAsia="Arial" w:hAnsi="Arial" w:cs="Arial"/>
@@ -3817,15 +3784,7 @@
           <w:sz w:val="22"/>
           <w:szCs w:val="22"/>
         </w:rPr>
-        <w:t>The product will be a software system that can be used to track scheduled events for an event center. The product will benefit those who work with clients to schedule their events by making it easier to keep track of preexisting events that must be schedul</w:t>
-      </w:r>
-      <w:r>
-        <w:rPr>
-          <w:rFonts w:ascii="Arial" w:eastAsia="Arial" w:hAnsi="Arial" w:cs="Arial"/>
-          <w:sz w:val="22"/>
-          <w:szCs w:val="22"/>
-        </w:rPr>
-        <w:t>ed around. The users of this product will be able to add/modify/delete events and the product will make viewing these events efficient.</w:t>
+        <w:t>The product will be a software system that can be used to track scheduled events for an event center. The product will benefit those who work with clients to schedule their events by making it easier to keep track of preexisting events that must be scheduled around. The users of this product will be able to add/modify/delete events and the product will make viewing these events efficient.</w:t>
       </w:r>
     </w:p>
     <w:p>
@@ -3836,8 +3795,8 @@
           <w:numId w:val="9"/>
         </w:numPr>
       </w:pPr>
-      <w:bookmarkStart w:id="5" w:name="_tyjcwt" w:colFirst="0" w:colLast="0"/>
-      <w:bookmarkEnd w:id="5"/>
+      <w:bookmarkStart w:id="4" w:name="_tyjcwt" w:colFirst="0" w:colLast="0"/>
+      <w:bookmarkEnd w:id="4"/>
       <w:r>
         <w:rPr>
           <w:rFonts w:ascii="Arial" w:eastAsia="Arial" w:hAnsi="Arial" w:cs="Arial"/>
@@ -3868,15 +3827,7 @@
           <w:sz w:val="22"/>
           <w:szCs w:val="22"/>
         </w:rPr>
-        <w:t>This document’s purpose is to specify the requirements for the Event Center Scheduling System v1.0</w:t>
-      </w:r>
-      <w:r>
-        <w:rPr>
-          <w:rFonts w:ascii="Arial" w:eastAsia="Arial" w:hAnsi="Arial" w:cs="Arial"/>
-          <w:sz w:val="22"/>
-          <w:szCs w:val="22"/>
-        </w:rPr>
-        <w:t xml:space="preserve">. It will cover the requirements relating to viewing, adding events to, and modifying a schedule detailing the availability of various rooms at an event center. </w:t>
+        <w:t xml:space="preserve">This document’s purpose is to specify the requirements for the Event Center Scheduling System v1.0. It will cover the requirements relating to viewing, adding events to, and modifying a schedule detailing the availability of various rooms at an event center. </w:t>
       </w:r>
     </w:p>
     <w:p>
@@ -3919,15 +3870,7 @@
           <w:sz w:val="22"/>
           <w:szCs w:val="22"/>
         </w:rPr>
-        <w:t>As such the document will clearly lay out the design constraints given by the client to pro</w:t>
-      </w:r>
-      <w:r>
-        <w:rPr>
-          <w:rFonts w:ascii="Arial" w:eastAsia="Arial" w:hAnsi="Arial" w:cs="Arial"/>
-          <w:sz w:val="22"/>
-          <w:szCs w:val="22"/>
-        </w:rPr>
-        <w:t>duce the desired product. This SRS will describe the product as a whole system and detailed enough to include all constraints and requirements of the product.</w:t>
+        <w:t>As such the document will clearly lay out the design constraints given by the client to produce the desired product. This SRS will describe the product as a whole system and detailed enough to include all constraints and requirements of the product.</w:t>
       </w:r>
     </w:p>
     <w:p>
@@ -3957,8 +3900,8 @@
           <w:numId w:val="9"/>
         </w:numPr>
       </w:pPr>
-      <w:bookmarkStart w:id="6" w:name="_3dy6vkm" w:colFirst="0" w:colLast="0"/>
-      <w:bookmarkEnd w:id="6"/>
+      <w:bookmarkStart w:id="5" w:name="_3dy6vkm" w:colFirst="0" w:colLast="0"/>
+      <w:bookmarkEnd w:id="5"/>
       <w:r>
         <w:rPr>
           <w:rFonts w:ascii="Arial" w:eastAsia="Arial" w:hAnsi="Arial" w:cs="Arial"/>
@@ -3988,15 +3931,7 @@
           <w:sz w:val="22"/>
           <w:szCs w:val="22"/>
         </w:rPr>
-        <w:t xml:space="preserve">The product will be a software system that can be used to track scheduled events for an event center. The product should allow for the easy viewing and management of an event schedule. The product will benefit those who work with clients to schedule their </w:t>
-      </w:r>
-      <w:r>
-        <w:rPr>
-          <w:rFonts w:ascii="Arial" w:eastAsia="Arial" w:hAnsi="Arial" w:cs="Arial"/>
-          <w:sz w:val="22"/>
-          <w:szCs w:val="22"/>
-        </w:rPr>
-        <w:t xml:space="preserve">events by making it easier to keep track of preexisting events that must be scheduled around. </w:t>
+        <w:t xml:space="preserve">The product will be a software system that can be used to track scheduled events for an event center. The product should allow for the easy viewing and management of an event schedule. The product will benefit those who work with clients to schedule their events by making it easier to keep track of preexisting events that must be scheduled around. </w:t>
       </w:r>
     </w:p>
     <w:p>
@@ -4026,8 +3961,8 @@
           <w:numId w:val="9"/>
         </w:numPr>
       </w:pPr>
-      <w:bookmarkStart w:id="7" w:name="_1t3h5sf" w:colFirst="0" w:colLast="0"/>
-      <w:bookmarkEnd w:id="7"/>
+      <w:bookmarkStart w:id="6" w:name="_1t3h5sf" w:colFirst="0" w:colLast="0"/>
+      <w:bookmarkEnd w:id="6"/>
       <w:r>
         <w:rPr>
           <w:rFonts w:ascii="Arial" w:eastAsia="Arial" w:hAnsi="Arial" w:cs="Arial"/>
@@ -4057,65 +3992,49 @@
           <w:sz w:val="22"/>
           <w:szCs w:val="22"/>
         </w:rPr>
-        <w:t>The intended audience of this document is the client who is an office worker at an event center. They are aware of our</w:t>
-      </w:r>
-      <w:r>
-        <w:rPr>
-          <w:rFonts w:ascii="Arial" w:eastAsia="Arial" w:hAnsi="Arial" w:cs="Arial"/>
-          <w:sz w:val="22"/>
-          <w:szCs w:val="22"/>
-        </w:rPr>
-        <w:t xml:space="preserve"> project in detail and will be the users of this product. The other audience of this document is our professor who will grade this project. Our professor has knowledge of application development. </w:t>
-      </w:r>
-    </w:p>
-    <w:p>
-      <w:pPr>
-        <w:pBdr>
-          <w:top w:val="nil"/>
-          <w:left w:val="nil"/>
-          <w:bottom w:val="nil"/>
-          <w:right w:val="nil"/>
-          <w:between w:val="nil"/>
-        </w:pBdr>
-        <w:jc w:val="both"/>
-        <w:rPr>
-          <w:rFonts w:ascii="Arial" w:eastAsia="Arial" w:hAnsi="Arial" w:cs="Arial"/>
-          <w:sz w:val="22"/>
-          <w:szCs w:val="22"/>
-        </w:rPr>
-      </w:pPr>
-    </w:p>
-    <w:p>
-      <w:pPr>
-        <w:pBdr>
-          <w:top w:val="nil"/>
-          <w:left w:val="nil"/>
-          <w:bottom w:val="nil"/>
-          <w:right w:val="nil"/>
-          <w:between w:val="nil"/>
-        </w:pBdr>
-        <w:jc w:val="both"/>
-        <w:rPr>
-          <w:rFonts w:ascii="Arial" w:eastAsia="Arial" w:hAnsi="Arial" w:cs="Arial"/>
-          <w:sz w:val="22"/>
-          <w:szCs w:val="22"/>
-        </w:rPr>
-      </w:pPr>
-      <w:r>
-        <w:rPr>
-          <w:rFonts w:ascii="Arial" w:eastAsia="Arial" w:hAnsi="Arial" w:cs="Arial"/>
-          <w:sz w:val="22"/>
-          <w:szCs w:val="22"/>
-        </w:rPr>
-        <w:t>The suggested order to read this document would be to read</w:t>
-      </w:r>
-      <w:r>
-        <w:rPr>
-          <w:rFonts w:ascii="Arial" w:eastAsia="Arial" w:hAnsi="Arial" w:cs="Arial"/>
-          <w:sz w:val="22"/>
-          <w:szCs w:val="22"/>
-        </w:rPr>
-        <w:t xml:space="preserve"> through 1.x to get a general sense of what our product is about and how this document is laid out. Sections 2.x will be an overview of how our product will function and should be read next. If more information is wanted, then </w:t>
+        <w:t xml:space="preserve">The intended audience of this document is the client who is an office worker at an event center. They are aware of our project in detail and will be the users of this product. The other audience of this document is our professor who will grade this project. Our professor has knowledge of application development. </w:t>
+      </w:r>
+    </w:p>
+    <w:p>
+      <w:pPr>
+        <w:pBdr>
+          <w:top w:val="nil"/>
+          <w:left w:val="nil"/>
+          <w:bottom w:val="nil"/>
+          <w:right w:val="nil"/>
+          <w:between w:val="nil"/>
+        </w:pBdr>
+        <w:jc w:val="both"/>
+        <w:rPr>
+          <w:rFonts w:ascii="Arial" w:eastAsia="Arial" w:hAnsi="Arial" w:cs="Arial"/>
+          <w:sz w:val="22"/>
+          <w:szCs w:val="22"/>
+        </w:rPr>
+      </w:pPr>
+    </w:p>
+    <w:p>
+      <w:pPr>
+        <w:pBdr>
+          <w:top w:val="nil"/>
+          <w:left w:val="nil"/>
+          <w:bottom w:val="nil"/>
+          <w:right w:val="nil"/>
+          <w:between w:val="nil"/>
+        </w:pBdr>
+        <w:jc w:val="both"/>
+        <w:rPr>
+          <w:rFonts w:ascii="Arial" w:eastAsia="Arial" w:hAnsi="Arial" w:cs="Arial"/>
+          <w:sz w:val="22"/>
+          <w:szCs w:val="22"/>
+        </w:rPr>
+      </w:pPr>
+      <w:r>
+        <w:rPr>
+          <w:rFonts w:ascii="Arial" w:eastAsia="Arial" w:hAnsi="Arial" w:cs="Arial"/>
+          <w:sz w:val="22"/>
+          <w:szCs w:val="22"/>
+        </w:rPr>
+        <w:t xml:space="preserve">The suggested order to read this document would be to read through 1.x to get a general sense of what our product is about and how this document is laid out. Sections 2.x will be an overview of how our product will function and should be read next. If more information is wanted, then </w:t>
       </w:r>
       <w:proofErr w:type="gramStart"/>
       <w:r>
@@ -4133,23 +4052,7 @@
           <w:sz w:val="22"/>
           <w:szCs w:val="22"/>
         </w:rPr>
-        <w:t xml:space="preserve"> to section 3.x wh</w:t>
-      </w:r>
-      <w:r>
-        <w:rPr>
-          <w:rFonts w:ascii="Arial" w:eastAsia="Arial" w:hAnsi="Arial" w:cs="Arial"/>
-          <w:sz w:val="22"/>
-          <w:szCs w:val="22"/>
-        </w:rPr>
-        <w:t>ere this document goes into more detail on how the product functionality will be laid out and the systems the client can expect to be in place. The final section 4.x will describe the constraints and non-functional requirements that our team will provide t</w:t>
-      </w:r>
-      <w:r>
-        <w:rPr>
-          <w:rFonts w:ascii="Arial" w:eastAsia="Arial" w:hAnsi="Arial" w:cs="Arial"/>
-          <w:sz w:val="22"/>
-          <w:szCs w:val="22"/>
-        </w:rPr>
-        <w:t>o the product.</w:t>
+        <w:t xml:space="preserve"> to section 3.x where this document goes into more detail on how the product functionality will be laid out and the systems the client can expect to be in place. The final section 4.x will describe the constraints and non-functional requirements that our team will provide to the product.</w:t>
       </w:r>
     </w:p>
     <w:p>
@@ -4198,8 +4101,8 @@
           <w:numId w:val="9"/>
         </w:numPr>
       </w:pPr>
-      <w:bookmarkStart w:id="8" w:name="_4d34og8" w:colFirst="0" w:colLast="0"/>
-      <w:bookmarkEnd w:id="8"/>
+      <w:bookmarkStart w:id="7" w:name="_4d34og8" w:colFirst="0" w:colLast="0"/>
+      <w:bookmarkEnd w:id="7"/>
       <w:r>
         <w:rPr>
           <w:rFonts w:ascii="Arial" w:eastAsia="Arial" w:hAnsi="Arial" w:cs="Arial"/>
@@ -4244,8 +4147,8 @@
           <w:numId w:val="9"/>
         </w:numPr>
       </w:pPr>
-      <w:bookmarkStart w:id="9" w:name="_2s8eyo1" w:colFirst="0" w:colLast="0"/>
-      <w:bookmarkEnd w:id="9"/>
+      <w:bookmarkStart w:id="8" w:name="_2s8eyo1" w:colFirst="0" w:colLast="0"/>
+      <w:bookmarkEnd w:id="8"/>
       <w:r>
         <w:rPr>
           <w:rFonts w:ascii="Arial" w:eastAsia="Arial" w:hAnsi="Arial" w:cs="Arial"/>
@@ -4477,8 +4380,8 @@
           <w:numId w:val="9"/>
         </w:numPr>
       </w:pPr>
-      <w:bookmarkStart w:id="10" w:name="_17dp8vu" w:colFirst="0" w:colLast="0"/>
-      <w:bookmarkEnd w:id="10"/>
+      <w:bookmarkStart w:id="9" w:name="_17dp8vu" w:colFirst="0" w:colLast="0"/>
+      <w:bookmarkEnd w:id="9"/>
       <w:r>
         <w:rPr>
           <w:rFonts w:ascii="Arial" w:eastAsia="Arial" w:hAnsi="Arial" w:cs="Arial"/>
@@ -4891,8 +4794,8 @@
           <w:color w:val="FFFFFF"/>
         </w:rPr>
       </w:pPr>
-      <w:bookmarkStart w:id="11" w:name="_3rdcrjn" w:colFirst="0" w:colLast="0"/>
-      <w:bookmarkEnd w:id="11"/>
+      <w:bookmarkStart w:id="10" w:name="_3rdcrjn" w:colFirst="0" w:colLast="0"/>
+      <w:bookmarkEnd w:id="10"/>
       <w:r>
         <w:rPr>
           <w:rFonts w:ascii="Arial" w:eastAsia="Arial" w:hAnsi="Arial" w:cs="Arial"/>
@@ -4910,8 +4813,8 @@
           <w:numId w:val="9"/>
         </w:numPr>
       </w:pPr>
-      <w:bookmarkStart w:id="12" w:name="_26in1rg" w:colFirst="0" w:colLast="0"/>
-      <w:bookmarkEnd w:id="12"/>
+      <w:bookmarkStart w:id="11" w:name="_26in1rg" w:colFirst="0" w:colLast="0"/>
+      <w:bookmarkEnd w:id="11"/>
       <w:r>
         <w:rPr>
           <w:rFonts w:ascii="Arial" w:eastAsia="Arial" w:hAnsi="Arial" w:cs="Arial"/>
@@ -4933,15 +4836,7 @@
           <w:sz w:val="22"/>
           <w:szCs w:val="22"/>
         </w:rPr>
-        <w:t xml:space="preserve">This product is a new, self-contained product. The aim of this product is to provide an event coordinator staff an easy to use interface for scheduling event rooms using this product as a scheduling application. It stores the data for each event in a file </w:t>
-      </w:r>
-      <w:r>
-        <w:rPr>
-          <w:rFonts w:ascii="Arial" w:eastAsia="Arial" w:hAnsi="Arial" w:cs="Arial"/>
-          <w:sz w:val="22"/>
-          <w:szCs w:val="22"/>
-        </w:rPr>
-        <w:t>on the web server. Below will be a context diagram to show this.</w:t>
+        <w:t>This product is a new, self-contained product. The aim of this product is to provide an event coordinator staff an easy to use interface for scheduling event rooms using this product as a scheduling application. It stores the data for each event in a file on the web server. Below will be a context diagram to show this.</w:t>
       </w:r>
     </w:p>
     <w:p>
@@ -4962,8 +4857,8 @@
           <w:numId w:val="9"/>
         </w:numPr>
       </w:pPr>
-      <w:bookmarkStart w:id="13" w:name="_lnxbz9" w:colFirst="0" w:colLast="0"/>
-      <w:bookmarkEnd w:id="13"/>
+      <w:bookmarkStart w:id="12" w:name="_lnxbz9" w:colFirst="0" w:colLast="0"/>
+      <w:bookmarkEnd w:id="12"/>
       <w:r>
         <w:rPr>
           <w:rFonts w:ascii="Arial" w:eastAsia="Arial" w:hAnsi="Arial" w:cs="Arial"/>
@@ -5243,15 +5138,7 @@
           <w:sz w:val="22"/>
           <w:szCs w:val="22"/>
         </w:rPr>
-        <w:t>The program shall stor</w:t>
-      </w:r>
-      <w:r>
-        <w:rPr>
-          <w:rFonts w:ascii="Arial" w:eastAsia="Arial" w:hAnsi="Arial" w:cs="Arial"/>
-          <w:sz w:val="22"/>
-          <w:szCs w:val="22"/>
-        </w:rPr>
-        <w:t xml:space="preserve">e relevant info </w:t>
+        <w:t xml:space="preserve">The program shall store relevant info </w:t>
       </w:r>
       <w:r>
         <w:rPr>
@@ -5398,15 +5285,7 @@
           <w:sz w:val="22"/>
           <w:szCs w:val="22"/>
         </w:rPr>
-        <w:t xml:space="preserve">The program shall display all the events </w:t>
-      </w:r>
-      <w:r>
-        <w:rPr>
-          <w:rFonts w:ascii="Arial" w:eastAsia="Arial" w:hAnsi="Arial" w:cs="Arial"/>
-          <w:sz w:val="22"/>
-          <w:szCs w:val="22"/>
-        </w:rPr>
-        <w:t>in the calendar to the user.</w:t>
+        <w:t>The program shall display all the events in the calendar to the user.</w:t>
       </w:r>
     </w:p>
     <w:p>
@@ -5516,15 +5395,7 @@
           <w:sz w:val="22"/>
           <w:szCs w:val="22"/>
         </w:rPr>
-        <w:t>The user should be able to sign up for an acco</w:t>
-      </w:r>
-      <w:r>
-        <w:rPr>
-          <w:rFonts w:ascii="Arial" w:eastAsia="Arial" w:hAnsi="Arial" w:cs="Arial"/>
-          <w:sz w:val="22"/>
-          <w:szCs w:val="22"/>
-        </w:rPr>
-        <w:t>unt.</w:t>
+        <w:t>The user should be able to sign up for an account.</w:t>
       </w:r>
     </w:p>
     <w:p>
@@ -5553,8 +5424,8 @@
           <w:numId w:val="9"/>
         </w:numPr>
       </w:pPr>
-      <w:bookmarkStart w:id="14" w:name="_1ksv4uv" w:colFirst="0" w:colLast="0"/>
-      <w:bookmarkEnd w:id="14"/>
+      <w:bookmarkStart w:id="13" w:name="_1ksv4uv" w:colFirst="0" w:colLast="0"/>
+      <w:bookmarkEnd w:id="13"/>
       <w:r>
         <w:rPr>
           <w:rFonts w:ascii="Arial" w:eastAsia="Arial" w:hAnsi="Arial" w:cs="Arial"/>
@@ -5584,23 +5455,7 @@
           <w:sz w:val="22"/>
           <w:szCs w:val="22"/>
         </w:rPr>
-        <w:t>All users in the system will have the same level of access to the product. The users that this product is intended for are office workers at an event venue. It is expected that they will communicate with each other about the events they did not create if t</w:t>
-      </w:r>
-      <w:r>
-        <w:rPr>
-          <w:rFonts w:ascii="Arial" w:eastAsia="Arial" w:hAnsi="Arial" w:cs="Arial"/>
-          <w:sz w:val="22"/>
-          <w:szCs w:val="22"/>
-        </w:rPr>
-        <w:t>hey are to modify or delete them. In this sense, the program will allow all users in the system to modify/delete other users’ events. This product should be easy to use for anyone who knows enough to navigate to the web page and login with their credential</w:t>
-      </w:r>
-      <w:r>
-        <w:rPr>
-          <w:rFonts w:ascii="Arial" w:eastAsia="Arial" w:hAnsi="Arial" w:cs="Arial"/>
-          <w:sz w:val="22"/>
-          <w:szCs w:val="22"/>
-        </w:rPr>
-        <w:t>s.</w:t>
+        <w:t>All users in the system will have the same level of access to the product. The users that this product is intended for are office workers at an event venue. It is expected that they will communicate with each other about the events they did not create if they are to modify or delete them. In this sense, the program will allow all users in the system to modify/delete other users’ events. This product should be easy to use for anyone who knows enough to navigate to the web page and login with their credentials.</w:t>
       </w:r>
     </w:p>
     <w:p>
@@ -5647,8 +5502,8 @@
           <w:numId w:val="9"/>
         </w:numPr>
       </w:pPr>
-      <w:bookmarkStart w:id="15" w:name="_44sinio" w:colFirst="0" w:colLast="0"/>
-      <w:bookmarkEnd w:id="15"/>
+      <w:bookmarkStart w:id="14" w:name="_44sinio" w:colFirst="0" w:colLast="0"/>
+      <w:bookmarkEnd w:id="14"/>
       <w:r>
         <w:rPr>
           <w:rFonts w:ascii="Arial" w:eastAsia="Arial" w:hAnsi="Arial" w:cs="Arial"/>
@@ -5697,23 +5552,7 @@
           <w:sz w:val="22"/>
           <w:szCs w:val="22"/>
         </w:rPr>
-        <w:t>. The program should not have any special software needed for installation besides the browsers</w:t>
-      </w:r>
-      <w:r>
-        <w:rPr>
-          <w:rFonts w:ascii="Arial" w:eastAsia="Arial" w:hAnsi="Arial" w:cs="Arial"/>
-          <w:sz w:val="22"/>
-          <w:szCs w:val="22"/>
-        </w:rPr>
-        <w:t xml:space="preserve"> and operating systems. Th</w:t>
-      </w:r>
-      <w:r>
-        <w:rPr>
-          <w:rFonts w:ascii="Arial" w:eastAsia="Arial" w:hAnsi="Arial" w:cs="Arial"/>
-          <w:sz w:val="22"/>
-          <w:szCs w:val="22"/>
-        </w:rPr>
-        <w:t>is program is intended to be run on a private web server owned by the client company.</w:t>
+        <w:t>. The program should not have any special software needed for installation besides the browsers and operating systems. This program is intended to be run on a private web server owned by the client company.</w:t>
       </w:r>
     </w:p>
     <w:p>
@@ -5743,8 +5582,8 @@
           <w:numId w:val="9"/>
         </w:numPr>
       </w:pPr>
-      <w:bookmarkStart w:id="16" w:name="_2jxsxqh" w:colFirst="0" w:colLast="0"/>
-      <w:bookmarkEnd w:id="16"/>
+      <w:bookmarkStart w:id="15" w:name="_2jxsxqh" w:colFirst="0" w:colLast="0"/>
+      <w:bookmarkEnd w:id="15"/>
       <w:r>
         <w:rPr>
           <w:rFonts w:ascii="Arial" w:eastAsia="Arial" w:hAnsi="Arial" w:cs="Arial"/>
@@ -5867,15 +5706,7 @@
           <w:sz w:val="22"/>
           <w:szCs w:val="22"/>
         </w:rPr>
-        <w:t>Time to complete the project shall be a constrain</w:t>
-      </w:r>
-      <w:r>
-        <w:rPr>
-          <w:rFonts w:ascii="Arial" w:eastAsia="Arial" w:hAnsi="Arial" w:cs="Arial"/>
-          <w:sz w:val="22"/>
-          <w:szCs w:val="22"/>
-        </w:rPr>
-        <w:t>t on product completion.</w:t>
+        <w:t>Time to complete the project shall be a constraint on product completion.</w:t>
       </w:r>
     </w:p>
     <w:p>
@@ -5962,8 +5793,8 @@
           <w:numId w:val="9"/>
         </w:numPr>
       </w:pPr>
-      <w:bookmarkStart w:id="17" w:name="_z337ya" w:colFirst="0" w:colLast="0"/>
-      <w:bookmarkEnd w:id="17"/>
+      <w:bookmarkStart w:id="16" w:name="_z337ya" w:colFirst="0" w:colLast="0"/>
+      <w:bookmarkEnd w:id="16"/>
       <w:r>
         <w:rPr>
           <w:rFonts w:ascii="Arial" w:eastAsia="Arial" w:hAnsi="Arial" w:cs="Arial"/>
@@ -5995,8 +5826,9 @@
           <w:sz w:val="22"/>
           <w:szCs w:val="22"/>
         </w:rPr>
-        <w:t>This software will be delivered to an office staff in charge of scheduling events. The staff wil</w:t>
-      </w:r>
+        <w:t xml:space="preserve">This software will be delivered to an office staff in charge of scheduling events. The staff will be given a user manual with </w:t>
+      </w:r>
+      <w:proofErr w:type="gramStart"/>
       <w:r>
         <w:rPr>
           <w:rFonts w:ascii="Arial" w:eastAsia="Arial" w:hAnsi="Arial" w:cs="Arial"/>
@@ -6004,9 +5836,9 @@
           <w:sz w:val="22"/>
           <w:szCs w:val="22"/>
         </w:rPr>
-        <w:t xml:space="preserve">l be given a user manual with </w:t>
-      </w:r>
-      <w:proofErr w:type="gramStart"/>
+        <w:t>all of</w:t>
+      </w:r>
+      <w:proofErr w:type="gramEnd"/>
       <w:r>
         <w:rPr>
           <w:rFonts w:ascii="Arial" w:eastAsia="Arial" w:hAnsi="Arial" w:cs="Arial"/>
@@ -6014,26 +5846,7 @@
           <w:sz w:val="22"/>
           <w:szCs w:val="22"/>
         </w:rPr>
-        <w:t>all of</w:t>
-      </w:r>
-      <w:proofErr w:type="gramEnd"/>
-      <w:r>
-        <w:rPr>
-          <w:rFonts w:ascii="Arial" w:eastAsia="Arial" w:hAnsi="Arial" w:cs="Arial"/>
-          <w:i/>
-          <w:sz w:val="22"/>
-          <w:szCs w:val="22"/>
-        </w:rPr>
-        <w:t xml:space="preserve"> the products functionality explained in detail. The user manual will also contain web links to our company website for more detailed information on how to operate our software, such as tutorials and helpful guides to ge</w:t>
-      </w:r>
-      <w:r>
-        <w:rPr>
-          <w:rFonts w:ascii="Arial" w:eastAsia="Arial" w:hAnsi="Arial" w:cs="Arial"/>
-          <w:i/>
-          <w:sz w:val="22"/>
-          <w:szCs w:val="22"/>
-        </w:rPr>
-        <w:t>t them started using the software.</w:t>
+        <w:t xml:space="preserve"> the products functionality explained in detail. The user manual will also contain web links to our company website for more detailed information on how to operate our software, such as tutorials and helpful guides to get them started using the software.</w:t>
       </w:r>
     </w:p>
     <w:p>
@@ -6063,8 +5876,8 @@
           <w:numId w:val="9"/>
         </w:numPr>
       </w:pPr>
-      <w:bookmarkStart w:id="18" w:name="_3j2qqm3" w:colFirst="0" w:colLast="0"/>
-      <w:bookmarkEnd w:id="18"/>
+      <w:bookmarkStart w:id="17" w:name="_3j2qqm3" w:colFirst="0" w:colLast="0"/>
+      <w:bookmarkEnd w:id="17"/>
       <w:r>
         <w:rPr>
           <w:rFonts w:ascii="Arial" w:eastAsia="Arial" w:hAnsi="Arial" w:cs="Arial"/>
@@ -6106,15 +5919,7 @@
           <w:sz w:val="22"/>
           <w:szCs w:val="22"/>
         </w:rPr>
-        <w:t>The o</w:t>
-      </w:r>
-      <w:r>
-        <w:rPr>
-          <w:rFonts w:ascii="Arial" w:eastAsia="Arial" w:hAnsi="Arial" w:cs="Arial"/>
-          <w:sz w:val="22"/>
-          <w:szCs w:val="22"/>
-        </w:rPr>
-        <w:t>nly people with access to the program will be employees of the client company who have access to a company-controlled shared drive on which the application is stored, removing the need for a secure login system to keep unwanted people from accessing it.</w:t>
+        <w:t>The only people with access to the program will be employees of the client company who have access to a company-controlled shared drive on which the application is stored, removing the need for a secure login system to keep unwanted people from accessing it.</w:t>
       </w:r>
     </w:p>
     <w:p>
@@ -6158,15 +5963,7 @@
           <w:sz w:val="22"/>
           <w:szCs w:val="22"/>
         </w:rPr>
-        <w:t>T</w:t>
-      </w:r>
-      <w:r>
-        <w:rPr>
-          <w:rFonts w:ascii="Arial" w:eastAsia="Arial" w:hAnsi="Arial" w:cs="Arial"/>
-          <w:sz w:val="22"/>
-          <w:szCs w:val="22"/>
-        </w:rPr>
-        <w:t>he program may be accessed by multiple employees of the client company at the same time, which may lead to conflicts when two or more users attempt to schedule an event at the same time.</w:t>
+        <w:t>The program may be accessed by multiple employees of the client company at the same time, which may lead to conflicts when two or more users attempt to schedule an event at the same time.</w:t>
       </w:r>
     </w:p>
     <w:p>
@@ -6295,8 +6092,8 @@
           <w:color w:val="FFFFFF"/>
         </w:rPr>
       </w:pPr>
-      <w:bookmarkStart w:id="19" w:name="_1y810tw" w:colFirst="0" w:colLast="0"/>
-      <w:bookmarkEnd w:id="19"/>
+      <w:bookmarkStart w:id="18" w:name="_1y810tw" w:colFirst="0" w:colLast="0"/>
+      <w:bookmarkEnd w:id="18"/>
       <w:r>
         <w:rPr>
           <w:rFonts w:ascii="Arial" w:eastAsia="Arial" w:hAnsi="Arial" w:cs="Arial"/>
@@ -6314,8 +6111,8 @@
           <w:numId w:val="9"/>
         </w:numPr>
       </w:pPr>
-      <w:bookmarkStart w:id="20" w:name="_4i7ojhp" w:colFirst="0" w:colLast="0"/>
-      <w:bookmarkEnd w:id="20"/>
+      <w:bookmarkStart w:id="19" w:name="_4i7ojhp" w:colFirst="0" w:colLast="0"/>
+      <w:bookmarkEnd w:id="19"/>
       <w:r>
         <w:rPr>
           <w:rFonts w:ascii="Arial" w:eastAsia="Arial" w:hAnsi="Arial" w:cs="Arial"/>
@@ -6363,15 +6160,7 @@
           <w:sz w:val="22"/>
           <w:szCs w:val="22"/>
         </w:rPr>
-        <w:t>The product’s UI should be designed with ease of access to information in mind. The main screen should display a list of days, the size of which would be specified by the user. Each day will include a list of events scheduled for that day. The displayed ev</w:t>
-      </w:r>
-      <w:r>
-        <w:rPr>
-          <w:rFonts w:ascii="Arial" w:eastAsia="Arial" w:hAnsi="Arial" w:cs="Arial"/>
-          <w:sz w:val="22"/>
-          <w:szCs w:val="22"/>
-        </w:rPr>
-        <w:t>ent info should include the event name, the start and end times, and the room/location.</w:t>
+        <w:t>The product’s UI should be designed with ease of access to information in mind. The main screen should display a list of days, the size of which would be specified by the user. Each day will include a list of events scheduled for that day. The displayed event info should include the event name, the start and end times, and the room/location.</w:t>
       </w:r>
     </w:p>
     <w:p>
@@ -6431,15 +6220,7 @@
           <w:sz w:val="22"/>
           <w:szCs w:val="22"/>
         </w:rPr>
-        <w:t xml:space="preserve"> an interface which allows them to schedule a new event. Similarly, users shall be able to click on buttons that app</w:t>
-      </w:r>
-      <w:r>
-        <w:rPr>
-          <w:rFonts w:ascii="Arial" w:eastAsia="Arial" w:hAnsi="Arial" w:cs="Arial"/>
-          <w:sz w:val="22"/>
-          <w:szCs w:val="22"/>
-        </w:rPr>
-        <w:t>ear on each individual event; one which will bring the user to a screen allowing them to modify the event, and one which will allow the user to delete the event.</w:t>
+        <w:t xml:space="preserve"> an interface which allows them to schedule a new event. Similarly, users shall be able to click on buttons that appear on each individual event; one which will bring the user to a screen allowing them to modify the event, and one which will allow the user to delete the event.</w:t>
       </w:r>
     </w:p>
     <w:p>
@@ -6512,19 +6293,13 @@
           <w:rFonts w:ascii="Arial" w:eastAsia="Arial" w:hAnsi="Arial" w:cs="Arial"/>
         </w:rPr>
       </w:pPr>
-      <w:bookmarkStart w:id="21" w:name="_2xcytpi" w:colFirst="0" w:colLast="0"/>
-      <w:bookmarkEnd w:id="21"/>
-      <w:r>
-        <w:rPr>
-          <w:rFonts w:ascii="Arial" w:eastAsia="Arial" w:hAnsi="Arial" w:cs="Arial"/>
-        </w:rPr>
-        <w:t>Hardware Interf</w:t>
-      </w:r>
-      <w:r>
-        <w:rPr>
-          <w:rFonts w:ascii="Arial" w:eastAsia="Arial" w:hAnsi="Arial" w:cs="Arial"/>
-        </w:rPr>
-        <w:t>aces</w:t>
+      <w:bookmarkStart w:id="20" w:name="_2xcytpi" w:colFirst="0" w:colLast="0"/>
+      <w:bookmarkEnd w:id="20"/>
+      <w:r>
+        <w:rPr>
+          <w:rFonts w:ascii="Arial" w:eastAsia="Arial" w:hAnsi="Arial" w:cs="Arial"/>
+        </w:rPr>
+        <w:t>Hardware Interfaces</w:t>
       </w:r>
     </w:p>
     <w:p>
@@ -6568,61 +6343,7 @@
           <w:sz w:val="22"/>
           <w:szCs w:val="22"/>
         </w:rPr>
-        <w:t xml:space="preserve"> and should be hosted on a secure </w:t>
-      </w:r>
-      <w:proofErr w:type="gramStart"/>
-      <w:r>
-        <w:rPr>
-          <w:rFonts w:ascii="Arial" w:eastAsia="Arial" w:hAnsi="Arial" w:cs="Arial"/>
-          <w:sz w:val="22"/>
-          <w:szCs w:val="22"/>
-        </w:rPr>
-        <w:t>web-server</w:t>
-      </w:r>
-      <w:proofErr w:type="gramEnd"/>
-      <w:r>
-        <w:rPr>
-          <w:rFonts w:ascii="Arial" w:eastAsia="Arial" w:hAnsi="Arial" w:cs="Arial"/>
-          <w:sz w:val="22"/>
-          <w:szCs w:val="22"/>
-        </w:rPr>
-        <w:t xml:space="preserve"> belonging to the client company. All intended users should have access to this </w:t>
-      </w:r>
-      <w:proofErr w:type="gramStart"/>
-      <w:r>
-        <w:rPr>
-          <w:rFonts w:ascii="Arial" w:eastAsia="Arial" w:hAnsi="Arial" w:cs="Arial"/>
-          <w:sz w:val="22"/>
-          <w:szCs w:val="22"/>
-        </w:rPr>
-        <w:t>web-server</w:t>
-      </w:r>
-      <w:proofErr w:type="gramEnd"/>
-      <w:r>
-        <w:rPr>
-          <w:rFonts w:ascii="Arial" w:eastAsia="Arial" w:hAnsi="Arial" w:cs="Arial"/>
-          <w:sz w:val="22"/>
-          <w:szCs w:val="22"/>
-        </w:rPr>
-        <w:t xml:space="preserve">. The </w:t>
-      </w:r>
-      <w:proofErr w:type="gramStart"/>
-      <w:r>
-        <w:rPr>
-          <w:rFonts w:ascii="Arial" w:eastAsia="Arial" w:hAnsi="Arial" w:cs="Arial"/>
-          <w:sz w:val="22"/>
-          <w:szCs w:val="22"/>
-        </w:rPr>
-        <w:t>web-server</w:t>
-      </w:r>
-      <w:proofErr w:type="gramEnd"/>
-      <w:r>
-        <w:rPr>
-          <w:rFonts w:ascii="Arial" w:eastAsia="Arial" w:hAnsi="Arial" w:cs="Arial"/>
-          <w:sz w:val="22"/>
-          <w:szCs w:val="22"/>
-        </w:rPr>
-        <w:t xml:space="preserve"> should be capable of handling traffic from multiple users. </w:t>
+        <w:t xml:space="preserve"> and should be hosted on a secure web-server belonging to the client company. All intended users should have access to this web-server. The web-server should be capable of handling traffic from multiple users. </w:t>
       </w:r>
     </w:p>
     <w:p>
@@ -6655,8 +6376,8 @@
           <w:rFonts w:ascii="Arial" w:eastAsia="Arial" w:hAnsi="Arial" w:cs="Arial"/>
         </w:rPr>
       </w:pPr>
-      <w:bookmarkStart w:id="22" w:name="_1ci93xb" w:colFirst="0" w:colLast="0"/>
-      <w:bookmarkEnd w:id="22"/>
+      <w:bookmarkStart w:id="21" w:name="_1ci93xb" w:colFirst="0" w:colLast="0"/>
+      <w:bookmarkEnd w:id="21"/>
       <w:r>
         <w:rPr>
           <w:rFonts w:ascii="Arial" w:eastAsia="Arial" w:hAnsi="Arial" w:cs="Arial"/>
@@ -6728,15 +6449,7 @@
           <w:sz w:val="22"/>
           <w:szCs w:val="22"/>
         </w:rPr>
-        <w:t>The user will be able to specify which events they wish to display on the disp</w:t>
-      </w:r>
-      <w:r>
-        <w:rPr>
-          <w:rFonts w:ascii="Arial" w:eastAsia="Arial" w:hAnsi="Arial" w:cs="Arial"/>
-          <w:sz w:val="22"/>
-          <w:szCs w:val="22"/>
-        </w:rPr>
-        <w:t xml:space="preserve">lay screen. During the add or modify event, the user will input the event </w:t>
+        <w:t xml:space="preserve">The user will be able to specify which events they wish to display on the display screen. During the add or modify event, the user will input the event </w:t>
       </w:r>
       <w:proofErr w:type="gramStart"/>
       <w:r>
@@ -6786,8 +6499,8 @@
           <w:rFonts w:ascii="Arial" w:eastAsia="Arial" w:hAnsi="Arial" w:cs="Arial"/>
         </w:rPr>
       </w:pPr>
-      <w:bookmarkStart w:id="23" w:name="_3whwml4" w:colFirst="0" w:colLast="0"/>
-      <w:bookmarkEnd w:id="23"/>
+      <w:bookmarkStart w:id="22" w:name="_3whwml4" w:colFirst="0" w:colLast="0"/>
+      <w:bookmarkEnd w:id="22"/>
       <w:r>
         <w:rPr>
           <w:rFonts w:ascii="Arial" w:eastAsia="Arial" w:hAnsi="Arial" w:cs="Arial"/>
@@ -6817,15 +6530,7 @@
           <w:sz w:val="22"/>
           <w:szCs w:val="22"/>
         </w:rPr>
-        <w:t>This product requires the user to be using a semi-curr</w:t>
-      </w:r>
-      <w:r>
-        <w:rPr>
-          <w:rFonts w:ascii="Arial" w:eastAsia="Arial" w:hAnsi="Arial" w:cs="Arial"/>
-          <w:sz w:val="22"/>
-          <w:szCs w:val="22"/>
-        </w:rPr>
-        <w:t xml:space="preserve">ent version of either </w:t>
+        <w:t xml:space="preserve">This product requires the user to be using a semi-current version of either </w:t>
       </w:r>
       <w:proofErr w:type="spellStart"/>
       <w:r>
@@ -6908,8 +6613,8 @@
           <w:numId w:val="9"/>
         </w:numPr>
       </w:pPr>
-      <w:bookmarkStart w:id="24" w:name="_2bn6wsx" w:colFirst="0" w:colLast="0"/>
-      <w:bookmarkEnd w:id="24"/>
+      <w:bookmarkStart w:id="23" w:name="_2bn6wsx" w:colFirst="0" w:colLast="0"/>
+      <w:bookmarkEnd w:id="23"/>
       <w:r>
         <w:rPr>
           <w:rFonts w:ascii="Arial" w:eastAsia="Arial" w:hAnsi="Arial" w:cs="Arial"/>
@@ -7154,15 +6859,7 @@
           <w:sz w:val="22"/>
           <w:szCs w:val="22"/>
         </w:rPr>
-        <w:t>The user will be able to modify</w:t>
-      </w:r>
-      <w:r>
-        <w:rPr>
-          <w:rFonts w:ascii="Times New Roman" w:eastAsia="Times New Roman" w:hAnsi="Times New Roman" w:cs="Times New Roman"/>
-          <w:sz w:val="22"/>
-          <w:szCs w:val="22"/>
-        </w:rPr>
-        <w:t xml:space="preserve"> a displayed event with the following information change:</w:t>
+        <w:t>The user will be able to modify a displayed event with the following information change:</w:t>
       </w:r>
     </w:p>
     <w:p>
@@ -7246,15 +6943,7 @@
           <w:sz w:val="22"/>
           <w:szCs w:val="22"/>
         </w:rPr>
-        <w:t xml:space="preserve">Upon submitting these modifications, the program will check that the modified event does not conflict with any of the current events in the system. If no conflict </w:t>
-      </w:r>
-      <w:r>
-        <w:rPr>
-          <w:rFonts w:ascii="Times New Roman" w:eastAsia="Times New Roman" w:hAnsi="Times New Roman" w:cs="Times New Roman"/>
-          <w:sz w:val="22"/>
-          <w:szCs w:val="22"/>
-        </w:rPr>
-        <w:t>exists, it will overwrite the previous event with the new one in external memory and take the user back to the display screen.</w:t>
+        <w:t>Upon submitting these modifications, the program will check that the modified event does not conflict with any of the current events in the system. If no conflict exists, it will overwrite the previous event with the new one in external memory and take the user back to the display screen.</w:t>
       </w:r>
     </w:p>
     <w:p>
@@ -7312,15 +7001,7 @@
           <w:sz w:val="22"/>
           <w:szCs w:val="22"/>
         </w:rPr>
-        <w:t>The user will be able to delete events from the display screen. If the user does this, the program will delete the</w:t>
-      </w:r>
-      <w:r>
-        <w:rPr>
-          <w:rFonts w:ascii="Times New Roman" w:eastAsia="Times New Roman" w:hAnsi="Times New Roman" w:cs="Times New Roman"/>
-          <w:sz w:val="22"/>
-          <w:szCs w:val="22"/>
-        </w:rPr>
-        <w:t xml:space="preserve"> event from the display screen and from the external memory.</w:t>
+        <w:t>The user will be able to delete events from the display screen. If the user does this, the program will delete the event from the display screen and from the external memory.</w:t>
       </w:r>
     </w:p>
     <w:p>
@@ -7436,15 +7117,7 @@
           <w:sz w:val="22"/>
           <w:szCs w:val="22"/>
         </w:rPr>
-        <w:t>The user should be able to login with their username and password and the</w:t>
-      </w:r>
-      <w:r>
-        <w:rPr>
-          <w:rFonts w:ascii="Times New Roman" w:eastAsia="Times New Roman" w:hAnsi="Times New Roman" w:cs="Times New Roman"/>
-          <w:sz w:val="22"/>
-          <w:szCs w:val="22"/>
-        </w:rPr>
-        <w:t>n be sent to the display screen.</w:t>
+        <w:t>The user should be able to login with their username and password and then be sent to the display screen.</w:t>
       </w:r>
     </w:p>
     <w:p>
@@ -7612,8 +7285,8 @@
           <w:numId w:val="9"/>
         </w:numPr>
       </w:pPr>
-      <w:bookmarkStart w:id="25" w:name="_qsh70q" w:colFirst="0" w:colLast="0"/>
-      <w:bookmarkEnd w:id="25"/>
+      <w:bookmarkStart w:id="24" w:name="_qsh70q" w:colFirst="0" w:colLast="0"/>
+      <w:bookmarkEnd w:id="24"/>
       <w:proofErr w:type="spellStart"/>
       <w:r>
         <w:rPr>
@@ -7778,8 +7451,8 @@
           <w:color w:val="FFFFFF"/>
         </w:rPr>
       </w:pPr>
-      <w:bookmarkStart w:id="26" w:name="_3as4poj" w:colFirst="0" w:colLast="0"/>
-      <w:bookmarkEnd w:id="26"/>
+      <w:bookmarkStart w:id="25" w:name="_3as4poj" w:colFirst="0" w:colLast="0"/>
+      <w:bookmarkEnd w:id="25"/>
       <w:r>
         <w:rPr>
           <w:rFonts w:ascii="Arial" w:eastAsia="Arial" w:hAnsi="Arial" w:cs="Arial"/>
@@ -7797,8 +7470,8 @@
           <w:numId w:val="9"/>
         </w:numPr>
       </w:pPr>
-      <w:bookmarkStart w:id="27" w:name="_1pxezwc" w:colFirst="0" w:colLast="0"/>
-      <w:bookmarkEnd w:id="27"/>
+      <w:bookmarkStart w:id="26" w:name="_1pxezwc" w:colFirst="0" w:colLast="0"/>
+      <w:bookmarkEnd w:id="26"/>
       <w:r>
         <w:rPr>
           <w:rFonts w:ascii="Arial" w:eastAsia="Arial" w:hAnsi="Arial" w:cs="Arial"/>
@@ -7891,8 +7564,8 @@
           <w:numId w:val="9"/>
         </w:numPr>
       </w:pPr>
-      <w:bookmarkStart w:id="28" w:name="_49x2ik5" w:colFirst="0" w:colLast="0"/>
-      <w:bookmarkEnd w:id="28"/>
+      <w:bookmarkStart w:id="27" w:name="_49x2ik5" w:colFirst="0" w:colLast="0"/>
+      <w:bookmarkEnd w:id="27"/>
       <w:r>
         <w:rPr>
           <w:rFonts w:ascii="Arial" w:eastAsia="Arial" w:hAnsi="Arial" w:cs="Arial"/>
@@ -8201,8 +7874,8 @@
           <w:numId w:val="9"/>
         </w:numPr>
       </w:pPr>
-      <w:bookmarkStart w:id="29" w:name="_2p2csry" w:colFirst="0" w:colLast="0"/>
-      <w:bookmarkEnd w:id="29"/>
+      <w:bookmarkStart w:id="28" w:name="_2p2csry" w:colFirst="0" w:colLast="0"/>
+      <w:bookmarkEnd w:id="28"/>
       <w:r>
         <w:rPr>
           <w:rFonts w:ascii="Arial" w:eastAsia="Arial" w:hAnsi="Arial" w:cs="Arial"/>
@@ -8349,15 +8022,7 @@
           <w:sz w:val="22"/>
           <w:szCs w:val="22"/>
         </w:rPr>
-        <w:t>Code should be written in a readable and modifiable way so that changes to a fun</w:t>
-      </w:r>
-      <w:r>
-        <w:rPr>
-          <w:rFonts w:ascii="Arial" w:eastAsia="Arial" w:hAnsi="Arial" w:cs="Arial"/>
-          <w:sz w:val="22"/>
-          <w:szCs w:val="22"/>
-        </w:rPr>
-        <w:t>ction do not require excessive changes to the whole program to modify one function.</w:t>
+        <w:t>Code should be written in a readable and modifiable way so that changes to a function do not require excessive changes to the whole program to modify one function.</w:t>
       </w:r>
     </w:p>
     <w:p>
@@ -8463,16 +8128,16 @@
         </w:rPr>
         <w:t xml:space="preserve">Multiple customers should be able to add events at the same time without event conflicts </w:t>
       </w:r>
-      <w:proofErr w:type="spellStart"/>
-      <w:r>
-        <w:rPr>
-          <w:rFonts w:ascii="Arial" w:eastAsia="Arial" w:hAnsi="Arial" w:cs="Arial"/>
-          <w:sz w:val="22"/>
-          <w:szCs w:val="22"/>
-        </w:rPr>
-        <w:t>occuring</w:t>
-      </w:r>
-      <w:proofErr w:type="spellEnd"/>
+      <w:r>
+        <w:rPr>
+          <w:rFonts w:ascii="Arial" w:eastAsia="Arial" w:hAnsi="Arial" w:cs="Arial"/>
+          <w:sz w:val="22"/>
+          <w:szCs w:val="22"/>
+        </w:rPr>
+        <w:t>occurring</w:t>
+      </w:r>
+      <w:bookmarkStart w:id="29" w:name="_GoBack"/>
+      <w:bookmarkEnd w:id="29"/>
       <w:r>
         <w:rPr>
           <w:rFonts w:ascii="Arial" w:eastAsia="Arial" w:hAnsi="Arial" w:cs="Arial"/>
@@ -8555,15 +8220,7 @@
           <w:sz w:val="22"/>
           <w:szCs w:val="22"/>
         </w:rPr>
-        <w:t>Software should be easy to understand so that the</w:t>
-      </w:r>
-      <w:r>
-        <w:rPr>
-          <w:rFonts w:ascii="Arial" w:eastAsia="Arial" w:hAnsi="Arial" w:cs="Arial"/>
-          <w:sz w:val="22"/>
-          <w:szCs w:val="22"/>
-        </w:rPr>
-        <w:t xml:space="preserve"> client can learn how to do their job in a timely manner without frustrations and confusion.</w:t>
+        <w:t>Software should be easy to understand so that the client can learn how to do their job in a timely manner without frustrations and confusion.</w:t>
       </w:r>
     </w:p>
     <w:p>
@@ -8916,16 +8573,7 @@
           <w:szCs w:val="22"/>
         </w:rPr>
         <w:tab/>
-        <w:t xml:space="preserve">Group formed, idea for event </w:t>
-      </w:r>
-      <w:r>
-        <w:rPr>
-          <w:rFonts w:ascii="Arial" w:eastAsia="Arial" w:hAnsi="Arial" w:cs="Arial"/>
-          <w:i/>
-          <w:sz w:val="22"/>
-          <w:szCs w:val="22"/>
-        </w:rPr>
-        <w:t>center scheduling system decided on.</w:t>
+        <w:t>Group formed, idea for event center scheduling system decided on.</w:t>
       </w:r>
     </w:p>
     <w:p>
@@ -9145,16 +8793,7 @@
           <w:szCs w:val="22"/>
         </w:rPr>
         <w:tab/>
-        <w:t>Solidified ideas about UI, more work d</w:t>
-      </w:r>
-      <w:r>
-        <w:rPr>
-          <w:rFonts w:ascii="Arial" w:eastAsia="Arial" w:hAnsi="Arial" w:cs="Arial"/>
-          <w:i/>
-          <w:sz w:val="22"/>
-          <w:szCs w:val="22"/>
-        </w:rPr>
-        <w:t>one on SRS</w:t>
+        <w:t>Solidified ideas about UI, more work done on SRS</w:t>
       </w:r>
     </w:p>
     <w:p>
@@ -10802,7 +10441,7 @@
     </w:rPrDefault>
     <w:pPrDefault/>
   </w:docDefaults>
-  <w:latentStyles w:defLockedState="0" w:defUIPriority="99" w:defSemiHidden="0" w:defUnhideWhenUsed="0" w:defQFormat="0" w:count="377">
+  <w:latentStyles w:defLockedState="0" w:defUIPriority="99" w:defSemiHidden="0" w:defUnhideWhenUsed="0" w:defQFormat="0" w:count="375">
     <w:lsdException w:name="Normal" w:uiPriority="0" w:qFormat="1"/>
     <w:lsdException w:name="heading 1" w:uiPriority="9" w:qFormat="1"/>
     <w:lsdException w:name="heading 2" w:semiHidden="1" w:uiPriority="9" w:unhideWhenUsed="1" w:qFormat="1"/>
@@ -11178,8 +10817,6 @@
     <w:lsdException w:name="Smart Hyperlink" w:semiHidden="1" w:unhideWhenUsed="1"/>
     <w:lsdException w:name="Hashtag" w:semiHidden="1" w:unhideWhenUsed="1"/>
     <w:lsdException w:name="Unresolved Mention" w:semiHidden="1" w:unhideWhenUsed="1"/>
-    <w:lsdException w:name="Smart Link" w:semiHidden="1" w:unhideWhenUsed="1"/>
-    <w:lsdException w:name="Smart Link Error" w:semiHidden="1" w:unhideWhenUsed="1"/>
   </w:latentStyles>
   <w:style w:type="paragraph" w:default="1" w:styleId="Normal">
     <w:name w:val="Normal"/>
@@ -11399,6 +11036,33 @@
         <w:right w:w="115" w:type="dxa"/>
       </w:tblCellMar>
     </w:tblPr>
+  </w:style>
+  <w:style w:type="paragraph" w:styleId="BalloonText">
+    <w:name w:val="Balloon Text"/>
+    <w:basedOn w:val="Normal"/>
+    <w:link w:val="BalloonTextChar"/>
+    <w:uiPriority w:val="99"/>
+    <w:semiHidden/>
+    <w:unhideWhenUsed/>
+    <w:rsid w:val="00AA4636"/>
+    <w:rPr>
+      <w:rFonts w:ascii="Segoe UI" w:hAnsi="Segoe UI" w:cs="Segoe UI"/>
+      <w:sz w:val="18"/>
+      <w:szCs w:val="18"/>
+    </w:rPr>
+  </w:style>
+  <w:style w:type="character" w:customStyle="1" w:styleId="BalloonTextChar">
+    <w:name w:val="Balloon Text Char"/>
+    <w:basedOn w:val="DefaultParagraphFont"/>
+    <w:link w:val="BalloonText"/>
+    <w:uiPriority w:val="99"/>
+    <w:semiHidden/>
+    <w:rsid w:val="00AA4636"/>
+    <w:rPr>
+      <w:rFonts w:ascii="Segoe UI" w:hAnsi="Segoe UI" w:cs="Segoe UI"/>
+      <w:sz w:val="18"/>
+      <w:szCs w:val="18"/>
+    </w:rPr>
   </w:style>
 </w:styles>
 </file>

</xml_diff>